<commit_message>
latest data sheet 11/23
</commit_message>
<xml_diff>
--- a/Final_Proj_Data.docx
+++ b/Final_Proj_Data.docx
@@ -122,7 +122,25 @@
                 <w:i/>
                 <w:sz w:val="24"/>
               </w:rPr>
-              <w:t>Weights are -4 -3 -2 -1 1 2 3 4, BASE_SPEED is 60.</w:t>
+              <w:t xml:space="preserve">Weights are -4 -3 -2 -1 1 2 3 4, BASE_SPEED is </w:t>
+            </w:r>
+            <w:r>
+              <w:rPr>
+                <w:rFonts w:ascii="Times New Roman" w:hAnsi="Times New Roman" w:cs="Times New Roman"/>
+                <w:i/>
+                <w:sz w:val="24"/>
+              </w:rPr>
+              <w:t>30</w:t>
+            </w:r>
+            <w:bookmarkStart w:id="0" w:name="_GoBack"/>
+            <w:bookmarkEnd w:id="0"/>
+            <w:r>
+              <w:rPr>
+                <w:rFonts w:ascii="Times New Roman" w:hAnsi="Times New Roman" w:cs="Times New Roman"/>
+                <w:i/>
+                <w:sz w:val="24"/>
+              </w:rPr>
+              <w:t>.</w:t>
             </w:r>
           </w:p>
         </w:tc>
@@ -1556,8 +1574,6 @@
             </w:r>
           </w:p>
         </w:tc>
-        <w:bookmarkStart w:id="0" w:name="_GoBack"/>
-        <w:bookmarkEnd w:id="0"/>
       </w:tr>
       <w:tr>
         <w:tc>
@@ -2462,96 +2478,24 @@
                 <w:i/>
                 <w:sz w:val="24"/>
               </w:rPr>
-              <w:t xml:space="preserve"> </w:t>
-            </w:r>
-            <w:r>
-              <w:rPr>
-                <w:rFonts w:ascii="Times New Roman" w:hAnsi="Times New Roman" w:cs="Times New Roman"/>
-                <w:i/>
-                <w:sz w:val="24"/>
-              </w:rPr>
-              <w:t xml:space="preserve">(BASE_SPEED = </w:t>
-            </w:r>
-            <w:r>
-              <w:rPr>
-                <w:rFonts w:ascii="Times New Roman" w:hAnsi="Times New Roman" w:cs="Times New Roman"/>
-                <w:i/>
-                <w:sz w:val="24"/>
-              </w:rPr>
-              <w:t>8</w:t>
-            </w:r>
-            <w:r>
-              <w:rPr>
-                <w:rFonts w:ascii="Times New Roman" w:hAnsi="Times New Roman" w:cs="Times New Roman"/>
-                <w:i/>
-                <w:sz w:val="24"/>
-              </w:rPr>
-              <w:t>0)</w:t>
-            </w:r>
-          </w:p>
-          <w:p>
-            <w:pPr>
-              <w:rPr>
-                <w:rFonts w:ascii="Times New Roman" w:hAnsi="Times New Roman" w:cs="Times New Roman"/>
-                <w:i/>
-                <w:sz w:val="24"/>
-              </w:rPr>
-            </w:pPr>
-            <w:r>
-              <w:rPr>
-                <w:rFonts w:ascii="Times New Roman" w:hAnsi="Times New Roman" w:cs="Times New Roman"/>
-                <w:i/>
-                <w:sz w:val="24"/>
-              </w:rPr>
-              <w:t xml:space="preserve">Weights are now </w:t>
-            </w:r>
-            <w:r>
-              <w:rPr>
-                <w:rFonts w:ascii="Times New Roman" w:hAnsi="Times New Roman" w:cs="Times New Roman"/>
-                <w:i/>
-                <w:sz w:val="24"/>
-              </w:rPr>
-              <w:t>-6.6</w:t>
-            </w:r>
-            <w:r>
-              <w:rPr>
-                <w:rFonts w:ascii="Times New Roman" w:hAnsi="Times New Roman" w:cs="Times New Roman"/>
-                <w:i/>
-                <w:sz w:val="24"/>
-              </w:rPr>
-              <w:t>66</w:t>
-            </w:r>
-            <w:r>
-              <w:rPr>
-                <w:rFonts w:ascii="Times New Roman" w:hAnsi="Times New Roman" w:cs="Times New Roman"/>
-                <w:i/>
-                <w:sz w:val="24"/>
-              </w:rPr>
-              <w:t xml:space="preserve"> -6 -5.33</w:t>
-            </w:r>
-            <w:r>
-              <w:rPr>
-                <w:rFonts w:ascii="Times New Roman" w:hAnsi="Times New Roman" w:cs="Times New Roman"/>
-                <w:i/>
-                <w:sz w:val="24"/>
-              </w:rPr>
-              <w:t>3</w:t>
-            </w:r>
-            <w:r>
-              <w:rPr>
-                <w:rFonts w:ascii="Times New Roman" w:hAnsi="Times New Roman" w:cs="Times New Roman"/>
-                <w:i/>
-                <w:sz w:val="24"/>
-              </w:rPr>
-              <w:t xml:space="preserve"> -3.33</w:t>
-            </w:r>
-            <w:r>
-              <w:rPr>
-                <w:rFonts w:ascii="Times New Roman" w:hAnsi="Times New Roman" w:cs="Times New Roman"/>
-                <w:i/>
-                <w:sz w:val="24"/>
-              </w:rPr>
-              <w:t>3, 3.333 5.333 6 6.666</w:t>
+              <w:t xml:space="preserve"> (BASE_SPEED = 80)</w:t>
+            </w:r>
+          </w:p>
+          <w:p>
+            <w:pPr>
+              <w:rPr>
+                <w:rFonts w:ascii="Times New Roman" w:hAnsi="Times New Roman" w:cs="Times New Roman"/>
+                <w:i/>
+                <w:sz w:val="24"/>
+              </w:rPr>
+            </w:pPr>
+            <w:r>
+              <w:rPr>
+                <w:rFonts w:ascii="Times New Roman" w:hAnsi="Times New Roman" w:cs="Times New Roman"/>
+                <w:i/>
+                <w:sz w:val="24"/>
+              </w:rPr>
+              <w:t>Weights are now -6.666 -6 -5.333 -3.333, 3.333 5.333 6 6.666</w:t>
             </w:r>
           </w:p>
           <w:p>

</xml_diff>

<commit_message>
updated data sheet 11/25
</commit_message>
<xml_diff>
--- a/Final_Proj_Data.docx
+++ b/Final_Proj_Data.docx
@@ -132,8 +132,6 @@
               </w:rPr>
               <w:t>30</w:t>
             </w:r>
-            <w:bookmarkStart w:id="0" w:name="_GoBack"/>
-            <w:bookmarkEnd w:id="0"/>
             <w:r>
               <w:rPr>
                 <w:rFonts w:ascii="Times New Roman" w:hAnsi="Times New Roman" w:cs="Times New Roman"/>
@@ -3109,6 +3107,415 @@
       <w:tr>
         <w:tc>
           <w:tcPr>
+            <w:tcW w:w="1165" w:type="dxa"/>
+            <w:shd w:val="clear" w:color="auto" w:fill="FFF2CC" w:themeFill="accent4" w:themeFillTint="33"/>
+          </w:tcPr>
+          <w:p>
+            <w:pPr>
+              <w:rPr>
+                <w:rFonts w:ascii="Times New Roman" w:hAnsi="Times New Roman" w:cs="Times New Roman"/>
+                <w:sz w:val="24"/>
+              </w:rPr>
+            </w:pPr>
+            <w:r>
+              <w:rPr>
+                <w:rFonts w:ascii="Times New Roman" w:hAnsi="Times New Roman" w:cs="Times New Roman"/>
+                <w:sz w:val="24"/>
+              </w:rPr>
+              <w:t>6.666</w:t>
+            </w:r>
+          </w:p>
+        </w:tc>
+        <w:tc>
+          <w:tcPr>
+            <w:tcW w:w="1170" w:type="dxa"/>
+            <w:shd w:val="clear" w:color="auto" w:fill="FFF2CC" w:themeFill="accent4" w:themeFillTint="33"/>
+          </w:tcPr>
+          <w:p>
+            <w:pPr>
+              <w:rPr>
+                <w:rFonts w:ascii="Times New Roman" w:hAnsi="Times New Roman" w:cs="Times New Roman"/>
+                <w:sz w:val="24"/>
+              </w:rPr>
+            </w:pPr>
+            <w:r>
+              <w:rPr>
+                <w:rFonts w:ascii="Times New Roman" w:hAnsi="Times New Roman" w:cs="Times New Roman"/>
+                <w:sz w:val="24"/>
+              </w:rPr>
+              <w:t>23</w:t>
+            </w:r>
+          </w:p>
+        </w:tc>
+        <w:tc>
+          <w:tcPr>
+            <w:tcW w:w="8370" w:type="dxa"/>
+            <w:shd w:val="clear" w:color="auto" w:fill="FFF2CC" w:themeFill="accent4" w:themeFillTint="33"/>
+          </w:tcPr>
+          <w:p>
+            <w:pPr>
+              <w:rPr>
+                <w:rFonts w:ascii="Times New Roman" w:hAnsi="Times New Roman" w:cs="Times New Roman"/>
+                <w:sz w:val="24"/>
+              </w:rPr>
+            </w:pPr>
+            <w:r>
+              <w:rPr>
+                <w:rFonts w:ascii="Times New Roman" w:hAnsi="Times New Roman" w:cs="Times New Roman"/>
+                <w:sz w:val="24"/>
+              </w:rPr>
+              <w:t>Terrible run, ran off the track</w:t>
+            </w:r>
+          </w:p>
+        </w:tc>
+      </w:tr>
+      <w:tr>
+        <w:tc>
+          <w:tcPr>
+            <w:tcW w:w="1165" w:type="dxa"/>
+            <w:shd w:val="clear" w:color="auto" w:fill="FFF2CC" w:themeFill="accent4" w:themeFillTint="33"/>
+          </w:tcPr>
+          <w:p>
+            <w:pPr>
+              <w:rPr>
+                <w:rFonts w:ascii="Times New Roman" w:hAnsi="Times New Roman" w:cs="Times New Roman"/>
+                <w:sz w:val="24"/>
+              </w:rPr>
+            </w:pPr>
+            <w:r>
+              <w:rPr>
+                <w:rFonts w:ascii="Times New Roman" w:hAnsi="Times New Roman" w:cs="Times New Roman"/>
+                <w:sz w:val="24"/>
+              </w:rPr>
+              <w:t>6.666</w:t>
+            </w:r>
+          </w:p>
+        </w:tc>
+        <w:tc>
+          <w:tcPr>
+            <w:tcW w:w="1170" w:type="dxa"/>
+            <w:shd w:val="clear" w:color="auto" w:fill="FFF2CC" w:themeFill="accent4" w:themeFillTint="33"/>
+          </w:tcPr>
+          <w:p>
+            <w:pPr>
+              <w:rPr>
+                <w:rFonts w:ascii="Times New Roman" w:hAnsi="Times New Roman" w:cs="Times New Roman"/>
+                <w:sz w:val="24"/>
+              </w:rPr>
+            </w:pPr>
+            <w:r>
+              <w:rPr>
+                <w:rFonts w:ascii="Times New Roman" w:hAnsi="Times New Roman" w:cs="Times New Roman"/>
+                <w:sz w:val="24"/>
+              </w:rPr>
+              <w:t>21</w:t>
+            </w:r>
+          </w:p>
+        </w:tc>
+        <w:tc>
+          <w:tcPr>
+            <w:tcW w:w="8370" w:type="dxa"/>
+            <w:shd w:val="clear" w:color="auto" w:fill="FFF2CC" w:themeFill="accent4" w:themeFillTint="33"/>
+          </w:tcPr>
+          <w:p>
+            <w:pPr>
+              <w:rPr>
+                <w:rFonts w:ascii="Times New Roman" w:hAnsi="Times New Roman" w:cs="Times New Roman"/>
+                <w:sz w:val="24"/>
+              </w:rPr>
+            </w:pPr>
+            <w:r>
+              <w:rPr>
+                <w:rFonts w:ascii="Times New Roman" w:hAnsi="Times New Roman" w:cs="Times New Roman"/>
+                <w:sz w:val="24"/>
+              </w:rPr>
+              <w:t xml:space="preserve">Better, still </w:t>
+            </w:r>
+            <w:proofErr w:type="spellStart"/>
+            <w:r>
+              <w:rPr>
+                <w:rFonts w:ascii="Times New Roman" w:hAnsi="Times New Roman" w:cs="Times New Roman"/>
+                <w:sz w:val="24"/>
+              </w:rPr>
+              <w:t>kinda</w:t>
+            </w:r>
+            <w:proofErr w:type="spellEnd"/>
+            <w:r>
+              <w:rPr>
+                <w:rFonts w:ascii="Times New Roman" w:hAnsi="Times New Roman" w:cs="Times New Roman"/>
+                <w:sz w:val="24"/>
+              </w:rPr>
+              <w:t xml:space="preserve"> jerky, maybe lower the </w:t>
+            </w:r>
+            <w:proofErr w:type="spellStart"/>
+            <w:r>
+              <w:rPr>
+                <w:rFonts w:ascii="Times New Roman" w:hAnsi="Times New Roman" w:cs="Times New Roman"/>
+                <w:sz w:val="24"/>
+              </w:rPr>
+              <w:t>Kp</w:t>
+            </w:r>
+            <w:proofErr w:type="spellEnd"/>
+            <w:r>
+              <w:rPr>
+                <w:rFonts w:ascii="Times New Roman" w:hAnsi="Times New Roman" w:cs="Times New Roman"/>
+                <w:sz w:val="24"/>
+              </w:rPr>
+              <w:t xml:space="preserve"> value</w:t>
+            </w:r>
+          </w:p>
+        </w:tc>
+      </w:tr>
+      <w:tr>
+        <w:tc>
+          <w:tcPr>
+            <w:tcW w:w="1165" w:type="dxa"/>
+            <w:shd w:val="clear" w:color="auto" w:fill="FFF2CC" w:themeFill="accent4" w:themeFillTint="33"/>
+          </w:tcPr>
+          <w:p>
+            <w:pPr>
+              <w:rPr>
+                <w:rFonts w:ascii="Times New Roman" w:hAnsi="Times New Roman" w:cs="Times New Roman"/>
+                <w:sz w:val="24"/>
+              </w:rPr>
+            </w:pPr>
+            <w:r>
+              <w:rPr>
+                <w:rFonts w:ascii="Times New Roman" w:hAnsi="Times New Roman" w:cs="Times New Roman"/>
+                <w:sz w:val="24"/>
+              </w:rPr>
+              <w:t>6</w:t>
+            </w:r>
+          </w:p>
+        </w:tc>
+        <w:tc>
+          <w:tcPr>
+            <w:tcW w:w="1170" w:type="dxa"/>
+            <w:shd w:val="clear" w:color="auto" w:fill="FFF2CC" w:themeFill="accent4" w:themeFillTint="33"/>
+          </w:tcPr>
+          <w:p>
+            <w:pPr>
+              <w:rPr>
+                <w:rFonts w:ascii="Times New Roman" w:hAnsi="Times New Roman" w:cs="Times New Roman"/>
+                <w:sz w:val="24"/>
+              </w:rPr>
+            </w:pPr>
+            <w:r>
+              <w:rPr>
+                <w:rFonts w:ascii="Times New Roman" w:hAnsi="Times New Roman" w:cs="Times New Roman"/>
+                <w:sz w:val="24"/>
+              </w:rPr>
+              <w:t>23</w:t>
+            </w:r>
+          </w:p>
+        </w:tc>
+        <w:tc>
+          <w:tcPr>
+            <w:tcW w:w="8370" w:type="dxa"/>
+            <w:shd w:val="clear" w:color="auto" w:fill="FFF2CC" w:themeFill="accent4" w:themeFillTint="33"/>
+          </w:tcPr>
+          <w:p>
+            <w:pPr>
+              <w:rPr>
+                <w:rFonts w:ascii="Times New Roman" w:hAnsi="Times New Roman" w:cs="Times New Roman"/>
+                <w:sz w:val="24"/>
+              </w:rPr>
+            </w:pPr>
+            <w:r>
+              <w:rPr>
+                <w:rFonts w:ascii="Times New Roman" w:hAnsi="Times New Roman" w:cs="Times New Roman"/>
+                <w:sz w:val="24"/>
+              </w:rPr>
+              <w:t xml:space="preserve">Solid run, a lot better, could increase </w:t>
+            </w:r>
+            <w:proofErr w:type="spellStart"/>
+            <w:r>
+              <w:rPr>
+                <w:rFonts w:ascii="Times New Roman" w:hAnsi="Times New Roman" w:cs="Times New Roman"/>
+                <w:sz w:val="24"/>
+              </w:rPr>
+              <w:t>Kd</w:t>
+            </w:r>
+            <w:proofErr w:type="spellEnd"/>
+            <w:r>
+              <w:rPr>
+                <w:rFonts w:ascii="Times New Roman" w:hAnsi="Times New Roman" w:cs="Times New Roman"/>
+                <w:sz w:val="24"/>
+              </w:rPr>
+              <w:t xml:space="preserve"> </w:t>
+            </w:r>
+            <w:proofErr w:type="spellStart"/>
+            <w:r>
+              <w:rPr>
+                <w:rFonts w:ascii="Times New Roman" w:hAnsi="Times New Roman" w:cs="Times New Roman"/>
+                <w:sz w:val="24"/>
+              </w:rPr>
+              <w:t>tho</w:t>
+            </w:r>
+            <w:proofErr w:type="spellEnd"/>
+          </w:p>
+        </w:tc>
+      </w:tr>
+      <w:tr>
+        <w:tc>
+          <w:tcPr>
+            <w:tcW w:w="1165" w:type="dxa"/>
+            <w:shd w:val="clear" w:color="auto" w:fill="FFF2CC" w:themeFill="accent4" w:themeFillTint="33"/>
+          </w:tcPr>
+          <w:p>
+            <w:pPr>
+              <w:rPr>
+                <w:rFonts w:ascii="Times New Roman" w:hAnsi="Times New Roman" w:cs="Times New Roman"/>
+                <w:sz w:val="24"/>
+              </w:rPr>
+            </w:pPr>
+            <w:r>
+              <w:rPr>
+                <w:rFonts w:ascii="Times New Roman" w:hAnsi="Times New Roman" w:cs="Times New Roman"/>
+                <w:sz w:val="24"/>
+              </w:rPr>
+              <w:t>6</w:t>
+            </w:r>
+          </w:p>
+        </w:tc>
+        <w:tc>
+          <w:tcPr>
+            <w:tcW w:w="1170" w:type="dxa"/>
+            <w:shd w:val="clear" w:color="auto" w:fill="FFF2CC" w:themeFill="accent4" w:themeFillTint="33"/>
+          </w:tcPr>
+          <w:p>
+            <w:pPr>
+              <w:rPr>
+                <w:rFonts w:ascii="Times New Roman" w:hAnsi="Times New Roman" w:cs="Times New Roman"/>
+                <w:sz w:val="24"/>
+              </w:rPr>
+            </w:pPr>
+            <w:r>
+              <w:rPr>
+                <w:rFonts w:ascii="Times New Roman" w:hAnsi="Times New Roman" w:cs="Times New Roman"/>
+                <w:sz w:val="24"/>
+              </w:rPr>
+              <w:t>24</w:t>
+            </w:r>
+          </w:p>
+        </w:tc>
+        <w:tc>
+          <w:tcPr>
+            <w:tcW w:w="8370" w:type="dxa"/>
+            <w:shd w:val="clear" w:color="auto" w:fill="FFF2CC" w:themeFill="accent4" w:themeFillTint="33"/>
+          </w:tcPr>
+          <w:p>
+            <w:pPr>
+              <w:rPr>
+                <w:rFonts w:ascii="Times New Roman" w:hAnsi="Times New Roman" w:cs="Times New Roman"/>
+                <w:sz w:val="24"/>
+              </w:rPr>
+            </w:pPr>
+            <w:r>
+              <w:rPr>
+                <w:rFonts w:ascii="Times New Roman" w:hAnsi="Times New Roman" w:cs="Times New Roman"/>
+                <w:sz w:val="24"/>
+              </w:rPr>
+              <w:t xml:space="preserve">Good, even better, oscillated a little in the beginning, can do better </w:t>
+            </w:r>
+            <w:proofErr w:type="spellStart"/>
+            <w:r>
+              <w:rPr>
+                <w:rFonts w:ascii="Times New Roman" w:hAnsi="Times New Roman" w:cs="Times New Roman"/>
+                <w:sz w:val="24"/>
+              </w:rPr>
+              <w:t>tho</w:t>
+            </w:r>
+            <w:proofErr w:type="spellEnd"/>
+          </w:p>
+        </w:tc>
+      </w:tr>
+      <w:tr>
+        <w:tc>
+          <w:tcPr>
+            <w:tcW w:w="1165" w:type="dxa"/>
+            <w:shd w:val="clear" w:color="auto" w:fill="FFF2CC" w:themeFill="accent4" w:themeFillTint="33"/>
+          </w:tcPr>
+          <w:p>
+            <w:pPr>
+              <w:rPr>
+                <w:rFonts w:ascii="Times New Roman" w:hAnsi="Times New Roman" w:cs="Times New Roman"/>
+                <w:sz w:val="24"/>
+              </w:rPr>
+            </w:pPr>
+            <w:r>
+              <w:rPr>
+                <w:rFonts w:ascii="Times New Roman" w:hAnsi="Times New Roman" w:cs="Times New Roman"/>
+                <w:sz w:val="24"/>
+              </w:rPr>
+              <w:t>6</w:t>
+            </w:r>
+          </w:p>
+        </w:tc>
+        <w:tc>
+          <w:tcPr>
+            <w:tcW w:w="1170" w:type="dxa"/>
+            <w:shd w:val="clear" w:color="auto" w:fill="FFF2CC" w:themeFill="accent4" w:themeFillTint="33"/>
+          </w:tcPr>
+          <w:p>
+            <w:pPr>
+              <w:rPr>
+                <w:rFonts w:ascii="Times New Roman" w:hAnsi="Times New Roman" w:cs="Times New Roman"/>
+                <w:sz w:val="24"/>
+              </w:rPr>
+            </w:pPr>
+            <w:r>
+              <w:rPr>
+                <w:rFonts w:ascii="Times New Roman" w:hAnsi="Times New Roman" w:cs="Times New Roman"/>
+                <w:sz w:val="24"/>
+              </w:rPr>
+              <w:t>25</w:t>
+            </w:r>
+          </w:p>
+        </w:tc>
+        <w:tc>
+          <w:tcPr>
+            <w:tcW w:w="8370" w:type="dxa"/>
+            <w:shd w:val="clear" w:color="auto" w:fill="FFF2CC" w:themeFill="accent4" w:themeFillTint="33"/>
+          </w:tcPr>
+          <w:p>
+            <w:pPr>
+              <w:rPr>
+                <w:rFonts w:ascii="Times New Roman" w:hAnsi="Times New Roman" w:cs="Times New Roman"/>
+                <w:sz w:val="24"/>
+              </w:rPr>
+            </w:pPr>
+            <w:r>
+              <w:rPr>
+                <w:rFonts w:ascii="Times New Roman" w:hAnsi="Times New Roman" w:cs="Times New Roman"/>
+                <w:sz w:val="24"/>
+              </w:rPr>
+              <w:t xml:space="preserve">Maybe too much </w:t>
+            </w:r>
+            <w:proofErr w:type="spellStart"/>
+            <w:r>
+              <w:rPr>
+                <w:rFonts w:ascii="Times New Roman" w:hAnsi="Times New Roman" w:cs="Times New Roman"/>
+                <w:sz w:val="24"/>
+              </w:rPr>
+              <w:t>Kd</w:t>
+            </w:r>
+            <w:proofErr w:type="spellEnd"/>
+            <w:r>
+              <w:rPr>
+                <w:rFonts w:ascii="Times New Roman" w:hAnsi="Times New Roman" w:cs="Times New Roman"/>
+                <w:sz w:val="24"/>
+              </w:rPr>
+              <w:t>, back down to 24</w:t>
+            </w:r>
+            <w:bookmarkStart w:id="0" w:name="_GoBack"/>
+            <w:bookmarkEnd w:id="0"/>
+          </w:p>
+        </w:tc>
+      </w:tr>
+      <w:tr>
+        <w:tc>
+          <w:tcPr>
             <w:tcW w:w="10705" w:type="dxa"/>
             <w:gridSpan w:val="3"/>
             <w:shd w:val="clear" w:color="auto" w:fill="D9D9D9" w:themeFill="background1" w:themeFillShade="D9"/>
@@ -3516,6 +3923,205 @@
               </w:rPr>
               <w:t>32</w:t>
             </w:r>
+          </w:p>
+        </w:tc>
+        <w:tc>
+          <w:tcPr>
+            <w:tcW w:w="8370" w:type="dxa"/>
+            <w:shd w:val="clear" w:color="auto" w:fill="F4B083" w:themeFill="accent2" w:themeFillTint="99"/>
+          </w:tcPr>
+          <w:p>
+            <w:pPr>
+              <w:rPr>
+                <w:rFonts w:ascii="Times New Roman" w:hAnsi="Times New Roman" w:cs="Times New Roman"/>
+                <w:sz w:val="24"/>
+              </w:rPr>
+            </w:pPr>
+            <w:r>
+              <w:rPr>
+                <w:rFonts w:ascii="Times New Roman" w:hAnsi="Times New Roman" w:cs="Times New Roman"/>
+                <w:sz w:val="24"/>
+              </w:rPr>
+              <w:t>Oscillating way too much</w:t>
+            </w:r>
+          </w:p>
+        </w:tc>
+      </w:tr>
+      <w:tr>
+        <w:tc>
+          <w:tcPr>
+            <w:tcW w:w="1165" w:type="dxa"/>
+            <w:shd w:val="clear" w:color="auto" w:fill="F4B083" w:themeFill="accent2" w:themeFillTint="99"/>
+          </w:tcPr>
+          <w:p>
+            <w:pPr>
+              <w:rPr>
+                <w:rFonts w:ascii="Times New Roman" w:hAnsi="Times New Roman" w:cs="Times New Roman"/>
+                <w:sz w:val="24"/>
+              </w:rPr>
+            </w:pPr>
+            <w:r>
+              <w:rPr>
+                <w:rFonts w:ascii="Times New Roman" w:hAnsi="Times New Roman" w:cs="Times New Roman"/>
+                <w:sz w:val="24"/>
+              </w:rPr>
+              <w:t>8</w:t>
+            </w:r>
+          </w:p>
+        </w:tc>
+        <w:tc>
+          <w:tcPr>
+            <w:tcW w:w="1170" w:type="dxa"/>
+            <w:shd w:val="clear" w:color="auto" w:fill="F4B083" w:themeFill="accent2" w:themeFillTint="99"/>
+          </w:tcPr>
+          <w:p>
+            <w:pPr>
+              <w:rPr>
+                <w:rFonts w:ascii="Times New Roman" w:hAnsi="Times New Roman" w:cs="Times New Roman"/>
+                <w:sz w:val="24"/>
+              </w:rPr>
+            </w:pPr>
+            <w:r>
+              <w:rPr>
+                <w:rFonts w:ascii="Times New Roman" w:hAnsi="Times New Roman" w:cs="Times New Roman"/>
+                <w:sz w:val="24"/>
+              </w:rPr>
+              <w:t>35</w:t>
+            </w:r>
+          </w:p>
+        </w:tc>
+        <w:tc>
+          <w:tcPr>
+            <w:tcW w:w="8370" w:type="dxa"/>
+            <w:shd w:val="clear" w:color="auto" w:fill="F4B083" w:themeFill="accent2" w:themeFillTint="99"/>
+          </w:tcPr>
+          <w:p>
+            <w:pPr>
+              <w:rPr>
+                <w:rFonts w:ascii="Times New Roman" w:hAnsi="Times New Roman" w:cs="Times New Roman"/>
+                <w:sz w:val="24"/>
+              </w:rPr>
+            </w:pPr>
+            <w:r>
+              <w:rPr>
+                <w:rFonts w:ascii="Times New Roman" w:hAnsi="Times New Roman" w:cs="Times New Roman"/>
+                <w:sz w:val="24"/>
+              </w:rPr>
+              <w:t xml:space="preserve">Made a run, not correcting oscillations enough </w:t>
+            </w:r>
+            <w:proofErr w:type="spellStart"/>
+            <w:r>
+              <w:rPr>
+                <w:rFonts w:ascii="Times New Roman" w:hAnsi="Times New Roman" w:cs="Times New Roman"/>
+                <w:sz w:val="24"/>
+              </w:rPr>
+              <w:t>tho</w:t>
+            </w:r>
+            <w:proofErr w:type="spellEnd"/>
+          </w:p>
+        </w:tc>
+      </w:tr>
+      <w:tr>
+        <w:tc>
+          <w:tcPr>
+            <w:tcW w:w="1165" w:type="dxa"/>
+            <w:shd w:val="clear" w:color="auto" w:fill="F4B083" w:themeFill="accent2" w:themeFillTint="99"/>
+          </w:tcPr>
+          <w:p>
+            <w:pPr>
+              <w:rPr>
+                <w:rFonts w:ascii="Times New Roman" w:hAnsi="Times New Roman" w:cs="Times New Roman"/>
+                <w:sz w:val="24"/>
+              </w:rPr>
+            </w:pPr>
+            <w:r>
+              <w:rPr>
+                <w:rFonts w:ascii="Times New Roman" w:hAnsi="Times New Roman" w:cs="Times New Roman"/>
+                <w:sz w:val="24"/>
+              </w:rPr>
+              <w:t>8</w:t>
+            </w:r>
+          </w:p>
+        </w:tc>
+        <w:tc>
+          <w:tcPr>
+            <w:tcW w:w="1170" w:type="dxa"/>
+            <w:shd w:val="clear" w:color="auto" w:fill="F4B083" w:themeFill="accent2" w:themeFillTint="99"/>
+          </w:tcPr>
+          <w:p>
+            <w:pPr>
+              <w:rPr>
+                <w:rFonts w:ascii="Times New Roman" w:hAnsi="Times New Roman" w:cs="Times New Roman"/>
+                <w:sz w:val="24"/>
+              </w:rPr>
+            </w:pPr>
+            <w:r>
+              <w:rPr>
+                <w:rFonts w:ascii="Times New Roman" w:hAnsi="Times New Roman" w:cs="Times New Roman"/>
+                <w:sz w:val="24"/>
+              </w:rPr>
+              <w:t>40</w:t>
+            </w:r>
+          </w:p>
+        </w:tc>
+        <w:tc>
+          <w:tcPr>
+            <w:tcW w:w="8370" w:type="dxa"/>
+            <w:shd w:val="clear" w:color="auto" w:fill="F4B083" w:themeFill="accent2" w:themeFillTint="99"/>
+          </w:tcPr>
+          <w:p>
+            <w:pPr>
+              <w:rPr>
+                <w:rFonts w:ascii="Times New Roman" w:hAnsi="Times New Roman" w:cs="Times New Roman"/>
+                <w:sz w:val="24"/>
+              </w:rPr>
+            </w:pPr>
+            <w:r>
+              <w:rPr>
+                <w:rFonts w:ascii="Times New Roman" w:hAnsi="Times New Roman" w:cs="Times New Roman"/>
+                <w:sz w:val="24"/>
+              </w:rPr>
+              <w:t xml:space="preserve">Missed a turn, too much </w:t>
+            </w:r>
+            <w:proofErr w:type="spellStart"/>
+            <w:r>
+              <w:rPr>
+                <w:rFonts w:ascii="Times New Roman" w:hAnsi="Times New Roman" w:cs="Times New Roman"/>
+                <w:sz w:val="24"/>
+              </w:rPr>
+              <w:t>Kd</w:t>
+            </w:r>
+            <w:proofErr w:type="spellEnd"/>
+          </w:p>
+        </w:tc>
+      </w:tr>
+      <w:tr>
+        <w:tc>
+          <w:tcPr>
+            <w:tcW w:w="1165" w:type="dxa"/>
+            <w:shd w:val="clear" w:color="auto" w:fill="F4B083" w:themeFill="accent2" w:themeFillTint="99"/>
+          </w:tcPr>
+          <w:p>
+            <w:pPr>
+              <w:rPr>
+                <w:rFonts w:ascii="Times New Roman" w:hAnsi="Times New Roman" w:cs="Times New Roman"/>
+                <w:sz w:val="24"/>
+              </w:rPr>
+            </w:pPr>
+          </w:p>
+        </w:tc>
+        <w:tc>
+          <w:tcPr>
+            <w:tcW w:w="1170" w:type="dxa"/>
+            <w:shd w:val="clear" w:color="auto" w:fill="F4B083" w:themeFill="accent2" w:themeFillTint="99"/>
+          </w:tcPr>
+          <w:p>
+            <w:pPr>
+              <w:rPr>
+                <w:rFonts w:ascii="Times New Roman" w:hAnsi="Times New Roman" w:cs="Times New Roman"/>
+                <w:sz w:val="24"/>
+              </w:rPr>
+            </w:pPr>
           </w:p>
         </w:tc>
         <w:tc>

</xml_diff>

<commit_message>
added some notes for tomorrow's lab
</commit_message>
<xml_diff>
--- a/Final_Proj_Data.docx
+++ b/Final_Proj_Data.docx
@@ -3508,8 +3508,6 @@
               </w:rPr>
               <w:t>, back down to 24</w:t>
             </w:r>
-            <w:bookmarkStart w:id="0" w:name="_GoBack"/>
-            <w:bookmarkEnd w:id="0"/>
           </w:p>
         </w:tc>
       </w:tr>
@@ -4235,6 +4233,63 @@
           <w:sz w:val="24"/>
         </w:rPr>
       </w:pPr>
+    </w:p>
+    <w:p>
+      <w:pPr>
+        <w:rPr>
+          <w:rFonts w:ascii="Times New Roman" w:hAnsi="Times New Roman" w:cs="Times New Roman"/>
+          <w:sz w:val="24"/>
+        </w:rPr>
+      </w:pPr>
+      <w:r>
+        <w:rPr>
+          <w:rFonts w:ascii="Times New Roman" w:hAnsi="Times New Roman" w:cs="Times New Roman"/>
+          <w:b/>
+          <w:sz w:val="24"/>
+        </w:rPr>
+        <w:t xml:space="preserve">Update 11/25/2019: </w:t>
+      </w:r>
+      <w:r>
+        <w:rPr>
+          <w:rFonts w:ascii="Times New Roman" w:hAnsi="Times New Roman" w:cs="Times New Roman"/>
+          <w:sz w:val="24"/>
+        </w:rPr>
+        <w:t xml:space="preserve">Backed down to BASE_SPEED = 100 and </w:t>
+      </w:r>
+      <w:proofErr w:type="spellStart"/>
+      <w:r>
+        <w:rPr>
+          <w:rFonts w:ascii="Times New Roman" w:hAnsi="Times New Roman" w:cs="Times New Roman"/>
+          <w:sz w:val="24"/>
+        </w:rPr>
+        <w:t>Kp</w:t>
+      </w:r>
+      <w:proofErr w:type="spellEnd"/>
+      <w:r>
+        <w:rPr>
+          <w:rFonts w:ascii="Times New Roman" w:hAnsi="Times New Roman" w:cs="Times New Roman"/>
+          <w:sz w:val="24"/>
+        </w:rPr>
+        <w:t xml:space="preserve"> (6) and </w:t>
+      </w:r>
+      <w:proofErr w:type="spellStart"/>
+      <w:r>
+        <w:rPr>
+          <w:rFonts w:ascii="Times New Roman" w:hAnsi="Times New Roman" w:cs="Times New Roman"/>
+          <w:sz w:val="24"/>
+        </w:rPr>
+        <w:t>Kp</w:t>
+      </w:r>
+      <w:proofErr w:type="spellEnd"/>
+      <w:r>
+        <w:rPr>
+          <w:rFonts w:ascii="Times New Roman" w:hAnsi="Times New Roman" w:cs="Times New Roman"/>
+          <w:sz w:val="24"/>
+        </w:rPr>
+        <w:t xml:space="preserve"> (24). Near perfect run. What we need to do is get rid of the 100ms delay after the car does the doughnut. Since the sensors are not lined up with the axle, once it flips it will be off the tape anyway, therefore we don’t need the offset push for 100ms. If there is time, recommend tripling speed to 180 and testing until perfect.</w:t>
+      </w:r>
+      <w:bookmarkStart w:id="0" w:name="_GoBack"/>
+      <w:bookmarkEnd w:id="0"/>
     </w:p>
     <w:sectPr>
       <w:pgSz w:w="12240" w:h="15840"/>

</xml_diff>

<commit_message>
Run to test is the BASE_SPEED = 100 run in green
</commit_message>
<xml_diff>
--- a/Final_Proj_Data.docx
+++ b/Final_Proj_Data.docx
@@ -3360,7 +3360,7 @@
         <w:tc>
           <w:tcPr>
             <w:tcW w:w="1165" w:type="dxa"/>
-            <w:shd w:val="clear" w:color="auto" w:fill="FFF2CC" w:themeFill="accent4" w:themeFillTint="33"/>
+            <w:shd w:val="clear" w:color="auto" w:fill="C5E0B3" w:themeFill="accent6" w:themeFillTint="66"/>
           </w:tcPr>
           <w:p>
             <w:pPr>
@@ -3381,7 +3381,7 @@
         <w:tc>
           <w:tcPr>
             <w:tcW w:w="1170" w:type="dxa"/>
-            <w:shd w:val="clear" w:color="auto" w:fill="FFF2CC" w:themeFill="accent4" w:themeFillTint="33"/>
+            <w:shd w:val="clear" w:color="auto" w:fill="C5E0B3" w:themeFill="accent6" w:themeFillTint="66"/>
           </w:tcPr>
           <w:p>
             <w:pPr>
@@ -3402,7 +3402,7 @@
         <w:tc>
           <w:tcPr>
             <w:tcW w:w="8370" w:type="dxa"/>
-            <w:shd w:val="clear" w:color="auto" w:fill="FFF2CC" w:themeFill="accent4" w:themeFillTint="33"/>
+            <w:shd w:val="clear" w:color="auto" w:fill="C5E0B3" w:themeFill="accent6" w:themeFillTint="66"/>
           </w:tcPr>
           <w:p>
             <w:pPr>
@@ -3884,7 +3884,7 @@
         <w:tc>
           <w:tcPr>
             <w:tcW w:w="1165" w:type="dxa"/>
-            <w:shd w:val="clear" w:color="auto" w:fill="F4B083" w:themeFill="accent2" w:themeFillTint="99"/>
+            <w:shd w:val="clear" w:color="auto" w:fill="FFF2CC" w:themeFill="accent4" w:themeFillTint="33"/>
           </w:tcPr>
           <w:p>
             <w:pPr>
@@ -3905,7 +3905,7 @@
         <w:tc>
           <w:tcPr>
             <w:tcW w:w="1170" w:type="dxa"/>
-            <w:shd w:val="clear" w:color="auto" w:fill="F4B083" w:themeFill="accent2" w:themeFillTint="99"/>
+            <w:shd w:val="clear" w:color="auto" w:fill="FFF2CC" w:themeFill="accent4" w:themeFillTint="33"/>
           </w:tcPr>
           <w:p>
             <w:pPr>
@@ -3926,7 +3926,7 @@
         <w:tc>
           <w:tcPr>
             <w:tcW w:w="8370" w:type="dxa"/>
-            <w:shd w:val="clear" w:color="auto" w:fill="F4B083" w:themeFill="accent2" w:themeFillTint="99"/>
+            <w:shd w:val="clear" w:color="auto" w:fill="FFF2CC" w:themeFill="accent4" w:themeFillTint="33"/>
           </w:tcPr>
           <w:p>
             <w:pPr>
@@ -3949,7 +3949,7 @@
         <w:tc>
           <w:tcPr>
             <w:tcW w:w="1165" w:type="dxa"/>
-            <w:shd w:val="clear" w:color="auto" w:fill="F4B083" w:themeFill="accent2" w:themeFillTint="99"/>
+            <w:shd w:val="clear" w:color="auto" w:fill="FFF2CC" w:themeFill="accent4" w:themeFillTint="33"/>
           </w:tcPr>
           <w:p>
             <w:pPr>
@@ -3970,7 +3970,7 @@
         <w:tc>
           <w:tcPr>
             <w:tcW w:w="1170" w:type="dxa"/>
-            <w:shd w:val="clear" w:color="auto" w:fill="F4B083" w:themeFill="accent2" w:themeFillTint="99"/>
+            <w:shd w:val="clear" w:color="auto" w:fill="FFF2CC" w:themeFill="accent4" w:themeFillTint="33"/>
           </w:tcPr>
           <w:p>
             <w:pPr>
@@ -3991,7 +3991,7 @@
         <w:tc>
           <w:tcPr>
             <w:tcW w:w="8370" w:type="dxa"/>
-            <w:shd w:val="clear" w:color="auto" w:fill="F4B083" w:themeFill="accent2" w:themeFillTint="99"/>
+            <w:shd w:val="clear" w:color="auto" w:fill="FFF2CC" w:themeFill="accent4" w:themeFillTint="33"/>
           </w:tcPr>
           <w:p>
             <w:pPr>
@@ -4023,7 +4023,7 @@
         <w:tc>
           <w:tcPr>
             <w:tcW w:w="1165" w:type="dxa"/>
-            <w:shd w:val="clear" w:color="auto" w:fill="F4B083" w:themeFill="accent2" w:themeFillTint="99"/>
+            <w:shd w:val="clear" w:color="auto" w:fill="FFF2CC" w:themeFill="accent4" w:themeFillTint="33"/>
           </w:tcPr>
           <w:p>
             <w:pPr>
@@ -4044,7 +4044,7 @@
         <w:tc>
           <w:tcPr>
             <w:tcW w:w="1170" w:type="dxa"/>
-            <w:shd w:val="clear" w:color="auto" w:fill="F4B083" w:themeFill="accent2" w:themeFillTint="99"/>
+            <w:shd w:val="clear" w:color="auto" w:fill="FFF2CC" w:themeFill="accent4" w:themeFillTint="33"/>
           </w:tcPr>
           <w:p>
             <w:pPr>
@@ -4065,7 +4065,7 @@
         <w:tc>
           <w:tcPr>
             <w:tcW w:w="8370" w:type="dxa"/>
-            <w:shd w:val="clear" w:color="auto" w:fill="F4B083" w:themeFill="accent2" w:themeFillTint="99"/>
+            <w:shd w:val="clear" w:color="auto" w:fill="FFF2CC" w:themeFill="accent4" w:themeFillTint="33"/>
           </w:tcPr>
           <w:p>
             <w:pPr>
@@ -4097,43 +4097,717 @@
         <w:tc>
           <w:tcPr>
             <w:tcW w:w="1165" w:type="dxa"/>
-            <w:shd w:val="clear" w:color="auto" w:fill="F4B083" w:themeFill="accent2" w:themeFillTint="99"/>
-          </w:tcPr>
-          <w:p>
-            <w:pPr>
-              <w:rPr>
-                <w:rFonts w:ascii="Times New Roman" w:hAnsi="Times New Roman" w:cs="Times New Roman"/>
-                <w:sz w:val="24"/>
-              </w:rPr>
-            </w:pPr>
+            <w:shd w:val="clear" w:color="auto" w:fill="FFF2CC" w:themeFill="accent4" w:themeFillTint="33"/>
+          </w:tcPr>
+          <w:p>
+            <w:pPr>
+              <w:rPr>
+                <w:rFonts w:ascii="Times New Roman" w:hAnsi="Times New Roman" w:cs="Times New Roman"/>
+                <w:sz w:val="24"/>
+              </w:rPr>
+            </w:pPr>
+            <w:r>
+              <w:rPr>
+                <w:rFonts w:ascii="Times New Roman" w:hAnsi="Times New Roman" w:cs="Times New Roman"/>
+                <w:sz w:val="24"/>
+              </w:rPr>
+              <w:t>5</w:t>
+            </w:r>
           </w:p>
         </w:tc>
         <w:tc>
           <w:tcPr>
             <w:tcW w:w="1170" w:type="dxa"/>
-            <w:shd w:val="clear" w:color="auto" w:fill="F4B083" w:themeFill="accent2" w:themeFillTint="99"/>
-          </w:tcPr>
-          <w:p>
-            <w:pPr>
-              <w:rPr>
-                <w:rFonts w:ascii="Times New Roman" w:hAnsi="Times New Roman" w:cs="Times New Roman"/>
-                <w:sz w:val="24"/>
-              </w:rPr>
-            </w:pPr>
+            <w:shd w:val="clear" w:color="auto" w:fill="FFF2CC" w:themeFill="accent4" w:themeFillTint="33"/>
+          </w:tcPr>
+          <w:p>
+            <w:pPr>
+              <w:rPr>
+                <w:rFonts w:ascii="Times New Roman" w:hAnsi="Times New Roman" w:cs="Times New Roman"/>
+                <w:sz w:val="24"/>
+              </w:rPr>
+            </w:pPr>
+            <w:r>
+              <w:rPr>
+                <w:rFonts w:ascii="Times New Roman" w:hAnsi="Times New Roman" w:cs="Times New Roman"/>
+                <w:sz w:val="24"/>
+              </w:rPr>
+              <w:t>25</w:t>
+            </w:r>
           </w:p>
         </w:tc>
         <w:tc>
           <w:tcPr>
             <w:tcW w:w="8370" w:type="dxa"/>
-            <w:shd w:val="clear" w:color="auto" w:fill="F4B083" w:themeFill="accent2" w:themeFillTint="99"/>
-          </w:tcPr>
-          <w:p>
-            <w:pPr>
-              <w:rPr>
-                <w:rFonts w:ascii="Times New Roman" w:hAnsi="Times New Roman" w:cs="Times New Roman"/>
-                <w:sz w:val="24"/>
-              </w:rPr>
-            </w:pPr>
+            <w:shd w:val="clear" w:color="auto" w:fill="FFF2CC" w:themeFill="accent4" w:themeFillTint="33"/>
+          </w:tcPr>
+          <w:p>
+            <w:pPr>
+              <w:rPr>
+                <w:rFonts w:ascii="Times New Roman" w:hAnsi="Times New Roman" w:cs="Times New Roman"/>
+                <w:sz w:val="24"/>
+              </w:rPr>
+            </w:pPr>
+            <w:r>
+              <w:rPr>
+                <w:rFonts w:ascii="Times New Roman" w:hAnsi="Times New Roman" w:cs="Times New Roman"/>
+                <w:sz w:val="24"/>
+              </w:rPr>
+              <w:t xml:space="preserve">Works </w:t>
+            </w:r>
+            <w:proofErr w:type="gramStart"/>
+            <w:r>
+              <w:rPr>
+                <w:rFonts w:ascii="Times New Roman" w:hAnsi="Times New Roman" w:cs="Times New Roman"/>
+                <w:sz w:val="24"/>
+              </w:rPr>
+              <w:t>decent</w:t>
+            </w:r>
+            <w:proofErr w:type="gramEnd"/>
+            <w:r>
+              <w:rPr>
+                <w:rFonts w:ascii="Times New Roman" w:hAnsi="Times New Roman" w:cs="Times New Roman"/>
+                <w:sz w:val="24"/>
+              </w:rPr>
+              <w:t xml:space="preserve">, not tested enough </w:t>
+            </w:r>
+            <w:proofErr w:type="spellStart"/>
+            <w:r>
+              <w:rPr>
+                <w:rFonts w:ascii="Times New Roman" w:hAnsi="Times New Roman" w:cs="Times New Roman"/>
+                <w:sz w:val="24"/>
+              </w:rPr>
+              <w:t>tho</w:t>
+            </w:r>
+            <w:proofErr w:type="spellEnd"/>
+          </w:p>
+        </w:tc>
+      </w:tr>
+      <w:tr>
+        <w:tc>
+          <w:tcPr>
+            <w:tcW w:w="10705" w:type="dxa"/>
+            <w:gridSpan w:val="3"/>
+            <w:shd w:val="clear" w:color="auto" w:fill="D5DCE4" w:themeFill="text2" w:themeFillTint="33"/>
+          </w:tcPr>
+          <w:p>
+            <w:pPr>
+              <w:rPr>
+                <w:rFonts w:ascii="Times New Roman" w:hAnsi="Times New Roman" w:cs="Times New Roman"/>
+                <w:i/>
+                <w:sz w:val="24"/>
+              </w:rPr>
+            </w:pPr>
+            <w:r>
+              <w:rPr>
+                <w:rFonts w:ascii="Times New Roman" w:hAnsi="Times New Roman" w:cs="Times New Roman"/>
+                <w:i/>
+                <w:sz w:val="24"/>
+              </w:rPr>
+              <w:t xml:space="preserve">Multiplied </w:t>
+            </w:r>
+            <w:r>
+              <w:rPr>
+                <w:rFonts w:ascii="Times New Roman" w:hAnsi="Times New Roman" w:cs="Times New Roman"/>
+                <w:i/>
+                <w:sz w:val="24"/>
+              </w:rPr>
+              <w:t xml:space="preserve">original </w:t>
+            </w:r>
+            <w:r>
+              <w:rPr>
+                <w:rFonts w:ascii="Times New Roman" w:hAnsi="Times New Roman" w:cs="Times New Roman"/>
+                <w:i/>
+                <w:sz w:val="24"/>
+              </w:rPr>
+              <w:t xml:space="preserve">scale by </w:t>
+            </w:r>
+            <w:r>
+              <w:rPr>
+                <w:rFonts w:ascii="Times New Roman" w:hAnsi="Times New Roman" w:cs="Times New Roman"/>
+                <w:i/>
+                <w:sz w:val="24"/>
+              </w:rPr>
+              <w:t>3</w:t>
+            </w:r>
+            <w:r>
+              <w:rPr>
+                <w:rFonts w:ascii="Times New Roman" w:hAnsi="Times New Roman" w:cs="Times New Roman"/>
+                <w:i/>
+                <w:sz w:val="24"/>
+              </w:rPr>
+              <w:t xml:space="preserve"> since the speed increase </w:t>
+            </w:r>
+            <w:r>
+              <w:rPr>
+                <w:rFonts w:ascii="Times New Roman" w:hAnsi="Times New Roman" w:cs="Times New Roman"/>
+                <w:i/>
+                <w:sz w:val="24"/>
+              </w:rPr>
+              <w:t>is now</w:t>
+            </w:r>
+            <w:r>
+              <w:rPr>
+                <w:rFonts w:ascii="Times New Roman" w:hAnsi="Times New Roman" w:cs="Times New Roman"/>
+                <w:i/>
+                <w:sz w:val="24"/>
+              </w:rPr>
+              <w:t xml:space="preserve"> </w:t>
+            </w:r>
+            <w:r>
+              <w:rPr>
+                <w:rFonts w:ascii="Times New Roman" w:hAnsi="Times New Roman" w:cs="Times New Roman"/>
+                <w:i/>
+                <w:sz w:val="24"/>
+              </w:rPr>
+              <w:t>3</w:t>
+            </w:r>
+            <w:r>
+              <w:rPr>
+                <w:rFonts w:ascii="Times New Roman" w:hAnsi="Times New Roman" w:cs="Times New Roman"/>
+                <w:i/>
+                <w:sz w:val="24"/>
+              </w:rPr>
+              <w:t>00</w:t>
+            </w:r>
+            <w:r>
+              <w:rPr>
+                <w:rFonts w:ascii="Times New Roman" w:hAnsi="Times New Roman" w:cs="Times New Roman"/>
+                <w:i/>
+                <w:sz w:val="24"/>
+              </w:rPr>
+              <w:t>%</w:t>
+            </w:r>
+            <w:r>
+              <w:rPr>
+                <w:rFonts w:ascii="Times New Roman" w:hAnsi="Times New Roman" w:cs="Times New Roman"/>
+                <w:i/>
+                <w:sz w:val="24"/>
+              </w:rPr>
+              <w:t xml:space="preserve"> (BASE_SPEED = 1</w:t>
+            </w:r>
+            <w:r>
+              <w:rPr>
+                <w:rFonts w:ascii="Times New Roman" w:hAnsi="Times New Roman" w:cs="Times New Roman"/>
+                <w:i/>
+                <w:sz w:val="24"/>
+              </w:rPr>
+              <w:t>8</w:t>
+            </w:r>
+            <w:r>
+              <w:rPr>
+                <w:rFonts w:ascii="Times New Roman" w:hAnsi="Times New Roman" w:cs="Times New Roman"/>
+                <w:i/>
+                <w:sz w:val="24"/>
+              </w:rPr>
+              <w:t>0)</w:t>
+            </w:r>
+          </w:p>
+          <w:p>
+            <w:pPr>
+              <w:rPr>
+                <w:rFonts w:ascii="Times New Roman" w:hAnsi="Times New Roman" w:cs="Times New Roman"/>
+                <w:i/>
+                <w:sz w:val="24"/>
+              </w:rPr>
+            </w:pPr>
+            <w:r>
+              <w:rPr>
+                <w:rFonts w:ascii="Times New Roman" w:hAnsi="Times New Roman" w:cs="Times New Roman"/>
+                <w:i/>
+                <w:sz w:val="24"/>
+              </w:rPr>
+              <w:t xml:space="preserve">Weights are </w:t>
+            </w:r>
+            <w:r>
+              <w:rPr>
+                <w:rFonts w:ascii="Times New Roman" w:hAnsi="Times New Roman" w:cs="Times New Roman"/>
+                <w:i/>
+                <w:sz w:val="24"/>
+              </w:rPr>
+              <w:t>now</w:t>
+            </w:r>
+            <w:r>
+              <w:rPr>
+                <w:rFonts w:ascii="Times New Roman" w:hAnsi="Times New Roman" w:cs="Times New Roman"/>
+                <w:i/>
+                <w:sz w:val="24"/>
+              </w:rPr>
+              <w:t xml:space="preserve"> </w:t>
+            </w:r>
+            <w:r>
+              <w:rPr>
+                <w:rFonts w:ascii="Times New Roman" w:hAnsi="Times New Roman" w:cs="Times New Roman"/>
+                <w:i/>
+                <w:sz w:val="24"/>
+              </w:rPr>
+              <w:t>-15, -13.5, -12, -10, 10, 12, 13.5, 15</w:t>
+            </w:r>
+          </w:p>
+          <w:p>
+            <w:pPr>
+              <w:rPr>
+                <w:rFonts w:ascii="Times New Roman" w:hAnsi="Times New Roman" w:cs="Times New Roman"/>
+                <w:sz w:val="24"/>
+              </w:rPr>
+            </w:pPr>
+            <w:r>
+              <w:rPr>
+                <w:rFonts w:ascii="Times New Roman" w:hAnsi="Times New Roman" w:cs="Times New Roman"/>
+                <w:i/>
+                <w:sz w:val="24"/>
+              </w:rPr>
+              <w:t xml:space="preserve">Multiplied </w:t>
+            </w:r>
+            <w:proofErr w:type="spellStart"/>
+            <w:r>
+              <w:rPr>
+                <w:rFonts w:ascii="Times New Roman" w:hAnsi="Times New Roman" w:cs="Times New Roman"/>
+                <w:i/>
+                <w:sz w:val="24"/>
+              </w:rPr>
+              <w:t>Kp</w:t>
+            </w:r>
+            <w:proofErr w:type="spellEnd"/>
+            <w:r>
+              <w:rPr>
+                <w:rFonts w:ascii="Times New Roman" w:hAnsi="Times New Roman" w:cs="Times New Roman"/>
+                <w:i/>
+                <w:sz w:val="24"/>
+              </w:rPr>
+              <w:t xml:space="preserve"> (4) and </w:t>
+            </w:r>
+            <w:proofErr w:type="spellStart"/>
+            <w:r>
+              <w:rPr>
+                <w:rFonts w:ascii="Times New Roman" w:hAnsi="Times New Roman" w:cs="Times New Roman"/>
+                <w:i/>
+                <w:sz w:val="24"/>
+              </w:rPr>
+              <w:t>Kd</w:t>
+            </w:r>
+            <w:proofErr w:type="spellEnd"/>
+            <w:r>
+              <w:rPr>
+                <w:rFonts w:ascii="Times New Roman" w:hAnsi="Times New Roman" w:cs="Times New Roman"/>
+                <w:i/>
+                <w:sz w:val="24"/>
+              </w:rPr>
+              <w:t xml:space="preserve"> (7) values by the same constant</w:t>
+            </w:r>
+          </w:p>
+        </w:tc>
+      </w:tr>
+      <w:tr>
+        <w:tc>
+          <w:tcPr>
+            <w:tcW w:w="1165" w:type="dxa"/>
+            <w:shd w:val="clear" w:color="auto" w:fill="FFF2CC" w:themeFill="accent4" w:themeFillTint="33"/>
+          </w:tcPr>
+          <w:p>
+            <w:pPr>
+              <w:rPr>
+                <w:rFonts w:ascii="Times New Roman" w:hAnsi="Times New Roman" w:cs="Times New Roman"/>
+                <w:sz w:val="24"/>
+              </w:rPr>
+            </w:pPr>
+            <w:r>
+              <w:rPr>
+                <w:rFonts w:ascii="Times New Roman" w:hAnsi="Times New Roman" w:cs="Times New Roman"/>
+                <w:sz w:val="24"/>
+              </w:rPr>
+              <w:t>6</w:t>
+            </w:r>
+          </w:p>
+        </w:tc>
+        <w:tc>
+          <w:tcPr>
+            <w:tcW w:w="1170" w:type="dxa"/>
+            <w:shd w:val="clear" w:color="auto" w:fill="FFF2CC" w:themeFill="accent4" w:themeFillTint="33"/>
+          </w:tcPr>
+          <w:p>
+            <w:pPr>
+              <w:rPr>
+                <w:rFonts w:ascii="Times New Roman" w:hAnsi="Times New Roman" w:cs="Times New Roman"/>
+                <w:sz w:val="24"/>
+              </w:rPr>
+            </w:pPr>
+            <w:r>
+              <w:rPr>
+                <w:rFonts w:ascii="Times New Roman" w:hAnsi="Times New Roman" w:cs="Times New Roman"/>
+                <w:sz w:val="24"/>
+              </w:rPr>
+              <w:t>40</w:t>
+            </w:r>
+          </w:p>
+        </w:tc>
+        <w:tc>
+          <w:tcPr>
+            <w:tcW w:w="8370" w:type="dxa"/>
+            <w:shd w:val="clear" w:color="auto" w:fill="FFF2CC" w:themeFill="accent4" w:themeFillTint="33"/>
+          </w:tcPr>
+          <w:p>
+            <w:pPr>
+              <w:rPr>
+                <w:rFonts w:ascii="Times New Roman" w:hAnsi="Times New Roman" w:cs="Times New Roman"/>
+                <w:sz w:val="24"/>
+              </w:rPr>
+            </w:pPr>
+            <w:r>
+              <w:rPr>
+                <w:rFonts w:ascii="Times New Roman" w:hAnsi="Times New Roman" w:cs="Times New Roman"/>
+                <w:sz w:val="24"/>
+              </w:rPr>
+              <w:t>Not manageable</w:t>
+            </w:r>
+          </w:p>
+        </w:tc>
+      </w:tr>
+      <w:tr>
+        <w:tc>
+          <w:tcPr>
+            <w:tcW w:w="10705" w:type="dxa"/>
+            <w:gridSpan w:val="3"/>
+            <w:shd w:val="clear" w:color="auto" w:fill="D5DCE4" w:themeFill="text2" w:themeFillTint="33"/>
+          </w:tcPr>
+          <w:p>
+            <w:pPr>
+              <w:rPr>
+                <w:rFonts w:ascii="Times New Roman" w:hAnsi="Times New Roman" w:cs="Times New Roman"/>
+                <w:i/>
+                <w:sz w:val="24"/>
+              </w:rPr>
+            </w:pPr>
+            <w:r>
+              <w:rPr>
+                <w:rFonts w:ascii="Times New Roman" w:hAnsi="Times New Roman" w:cs="Times New Roman"/>
+                <w:i/>
+                <w:sz w:val="24"/>
+              </w:rPr>
+              <w:t xml:space="preserve">Multiplied </w:t>
+            </w:r>
+            <w:r>
+              <w:rPr>
+                <w:rFonts w:ascii="Times New Roman" w:hAnsi="Times New Roman" w:cs="Times New Roman"/>
+                <w:i/>
+                <w:sz w:val="24"/>
+              </w:rPr>
+              <w:t xml:space="preserve">original </w:t>
+            </w:r>
+            <w:r>
+              <w:rPr>
+                <w:rFonts w:ascii="Times New Roman" w:hAnsi="Times New Roman" w:cs="Times New Roman"/>
+                <w:i/>
+                <w:sz w:val="24"/>
+              </w:rPr>
+              <w:t xml:space="preserve">scale by </w:t>
+            </w:r>
+            <w:r>
+              <w:rPr>
+                <w:rFonts w:ascii="Times New Roman" w:hAnsi="Times New Roman" w:cs="Times New Roman"/>
+                <w:i/>
+                <w:sz w:val="24"/>
+              </w:rPr>
+              <w:t>2.5</w:t>
+            </w:r>
+            <w:r>
+              <w:rPr>
+                <w:rFonts w:ascii="Times New Roman" w:hAnsi="Times New Roman" w:cs="Times New Roman"/>
+                <w:i/>
+                <w:sz w:val="24"/>
+              </w:rPr>
+              <w:t xml:space="preserve"> since the speed increase </w:t>
+            </w:r>
+            <w:r>
+              <w:rPr>
+                <w:rFonts w:ascii="Times New Roman" w:hAnsi="Times New Roman" w:cs="Times New Roman"/>
+                <w:i/>
+                <w:sz w:val="24"/>
+              </w:rPr>
+              <w:t>is now</w:t>
+            </w:r>
+            <w:r>
+              <w:rPr>
+                <w:rFonts w:ascii="Times New Roman" w:hAnsi="Times New Roman" w:cs="Times New Roman"/>
+                <w:i/>
+                <w:sz w:val="24"/>
+              </w:rPr>
+              <w:t xml:space="preserve"> </w:t>
+            </w:r>
+            <w:r>
+              <w:rPr>
+                <w:rFonts w:ascii="Times New Roman" w:hAnsi="Times New Roman" w:cs="Times New Roman"/>
+                <w:i/>
+                <w:sz w:val="24"/>
+              </w:rPr>
+              <w:t>25</w:t>
+            </w:r>
+            <w:r>
+              <w:rPr>
+                <w:rFonts w:ascii="Times New Roman" w:hAnsi="Times New Roman" w:cs="Times New Roman"/>
+                <w:i/>
+                <w:sz w:val="24"/>
+              </w:rPr>
+              <w:t>0</w:t>
+            </w:r>
+            <w:r>
+              <w:rPr>
+                <w:rFonts w:ascii="Times New Roman" w:hAnsi="Times New Roman" w:cs="Times New Roman"/>
+                <w:i/>
+                <w:sz w:val="24"/>
+              </w:rPr>
+              <w:t>%</w:t>
+            </w:r>
+            <w:r>
+              <w:rPr>
+                <w:rFonts w:ascii="Times New Roman" w:hAnsi="Times New Roman" w:cs="Times New Roman"/>
+                <w:i/>
+                <w:sz w:val="24"/>
+              </w:rPr>
+              <w:t xml:space="preserve"> (BASE_SPEED = 1</w:t>
+            </w:r>
+            <w:r>
+              <w:rPr>
+                <w:rFonts w:ascii="Times New Roman" w:hAnsi="Times New Roman" w:cs="Times New Roman"/>
+                <w:i/>
+                <w:sz w:val="24"/>
+              </w:rPr>
+              <w:t>5</w:t>
+            </w:r>
+            <w:r>
+              <w:rPr>
+                <w:rFonts w:ascii="Times New Roman" w:hAnsi="Times New Roman" w:cs="Times New Roman"/>
+                <w:i/>
+                <w:sz w:val="24"/>
+              </w:rPr>
+              <w:t>0)</w:t>
+            </w:r>
+          </w:p>
+          <w:p>
+            <w:pPr>
+              <w:rPr>
+                <w:rFonts w:ascii="Times New Roman" w:hAnsi="Times New Roman" w:cs="Times New Roman"/>
+                <w:i/>
+                <w:sz w:val="24"/>
+              </w:rPr>
+            </w:pPr>
+            <w:r>
+              <w:rPr>
+                <w:rFonts w:ascii="Times New Roman" w:hAnsi="Times New Roman" w:cs="Times New Roman"/>
+                <w:i/>
+                <w:sz w:val="24"/>
+              </w:rPr>
+              <w:t xml:space="preserve">Weights are </w:t>
+            </w:r>
+            <w:r>
+              <w:rPr>
+                <w:rFonts w:ascii="Times New Roman" w:hAnsi="Times New Roman" w:cs="Times New Roman"/>
+                <w:i/>
+                <w:sz w:val="24"/>
+              </w:rPr>
+              <w:t>now</w:t>
+            </w:r>
+            <w:r>
+              <w:rPr>
+                <w:rFonts w:ascii="Times New Roman" w:hAnsi="Times New Roman" w:cs="Times New Roman"/>
+                <w:i/>
+                <w:sz w:val="24"/>
+              </w:rPr>
+              <w:t xml:space="preserve"> </w:t>
+            </w:r>
+            <w:r>
+              <w:rPr>
+                <w:rFonts w:ascii="Times New Roman" w:hAnsi="Times New Roman" w:cs="Times New Roman"/>
+                <w:i/>
+                <w:sz w:val="24"/>
+              </w:rPr>
+              <w:t>-12.5, -11.25, -10, -6.25, 6.25, 10, 11.25, 12.5</w:t>
+            </w:r>
+          </w:p>
+          <w:p>
+            <w:pPr>
+              <w:rPr>
+                <w:rFonts w:ascii="Times New Roman" w:hAnsi="Times New Roman" w:cs="Times New Roman"/>
+                <w:i/>
+                <w:sz w:val="24"/>
+              </w:rPr>
+            </w:pPr>
+            <w:r>
+              <w:rPr>
+                <w:rFonts w:ascii="Times New Roman" w:hAnsi="Times New Roman" w:cs="Times New Roman"/>
+                <w:i/>
+                <w:sz w:val="24"/>
+              </w:rPr>
+              <w:t xml:space="preserve">Multiplied </w:t>
+            </w:r>
+            <w:proofErr w:type="spellStart"/>
+            <w:r>
+              <w:rPr>
+                <w:rFonts w:ascii="Times New Roman" w:hAnsi="Times New Roman" w:cs="Times New Roman"/>
+                <w:i/>
+                <w:sz w:val="24"/>
+              </w:rPr>
+              <w:t>Kp</w:t>
+            </w:r>
+            <w:proofErr w:type="spellEnd"/>
+            <w:r>
+              <w:rPr>
+                <w:rFonts w:ascii="Times New Roman" w:hAnsi="Times New Roman" w:cs="Times New Roman"/>
+                <w:i/>
+                <w:sz w:val="24"/>
+              </w:rPr>
+              <w:t xml:space="preserve"> (4) and </w:t>
+            </w:r>
+            <w:proofErr w:type="spellStart"/>
+            <w:r>
+              <w:rPr>
+                <w:rFonts w:ascii="Times New Roman" w:hAnsi="Times New Roman" w:cs="Times New Roman"/>
+                <w:i/>
+                <w:sz w:val="24"/>
+              </w:rPr>
+              <w:t>Kd</w:t>
+            </w:r>
+            <w:proofErr w:type="spellEnd"/>
+            <w:r>
+              <w:rPr>
+                <w:rFonts w:ascii="Times New Roman" w:hAnsi="Times New Roman" w:cs="Times New Roman"/>
+                <w:i/>
+                <w:sz w:val="24"/>
+              </w:rPr>
+              <w:t xml:space="preserve"> (7) values by the same constant</w:t>
+            </w:r>
+          </w:p>
+        </w:tc>
+      </w:tr>
+      <w:tr>
+        <w:tc>
+          <w:tcPr>
+            <w:tcW w:w="1165" w:type="dxa"/>
+            <w:shd w:val="clear" w:color="auto" w:fill="FFF2CC" w:themeFill="accent4" w:themeFillTint="33"/>
+          </w:tcPr>
+          <w:p>
+            <w:pPr>
+              <w:rPr>
+                <w:rFonts w:ascii="Times New Roman" w:hAnsi="Times New Roman" w:cs="Times New Roman"/>
+                <w:sz w:val="24"/>
+              </w:rPr>
+            </w:pPr>
+            <w:r>
+              <w:rPr>
+                <w:rFonts w:ascii="Times New Roman" w:hAnsi="Times New Roman" w:cs="Times New Roman"/>
+                <w:sz w:val="24"/>
+              </w:rPr>
+              <w:t>5</w:t>
+            </w:r>
+          </w:p>
+        </w:tc>
+        <w:tc>
+          <w:tcPr>
+            <w:tcW w:w="1170" w:type="dxa"/>
+            <w:shd w:val="clear" w:color="auto" w:fill="FFF2CC" w:themeFill="accent4" w:themeFillTint="33"/>
+          </w:tcPr>
+          <w:p>
+            <w:pPr>
+              <w:rPr>
+                <w:rFonts w:ascii="Times New Roman" w:hAnsi="Times New Roman" w:cs="Times New Roman"/>
+                <w:sz w:val="24"/>
+              </w:rPr>
+            </w:pPr>
+            <w:r>
+              <w:rPr>
+                <w:rFonts w:ascii="Times New Roman" w:hAnsi="Times New Roman" w:cs="Times New Roman"/>
+                <w:sz w:val="24"/>
+              </w:rPr>
+              <w:t>30</w:t>
+            </w:r>
+          </w:p>
+        </w:tc>
+        <w:tc>
+          <w:tcPr>
+            <w:tcW w:w="8370" w:type="dxa"/>
+            <w:shd w:val="clear" w:color="auto" w:fill="FFF2CC" w:themeFill="accent4" w:themeFillTint="33"/>
+          </w:tcPr>
+          <w:p>
+            <w:pPr>
+              <w:rPr>
+                <w:rFonts w:ascii="Times New Roman" w:hAnsi="Times New Roman" w:cs="Times New Roman"/>
+                <w:sz w:val="24"/>
+              </w:rPr>
+            </w:pPr>
+            <w:r>
+              <w:rPr>
+                <w:rFonts w:ascii="Times New Roman" w:hAnsi="Times New Roman" w:cs="Times New Roman"/>
+                <w:sz w:val="24"/>
+              </w:rPr>
+              <w:t>Keeps running off the track</w:t>
+            </w:r>
+          </w:p>
+        </w:tc>
+      </w:tr>
+      <w:tr>
+        <w:tc>
+          <w:tcPr>
+            <w:tcW w:w="1165" w:type="dxa"/>
+            <w:shd w:val="clear" w:color="auto" w:fill="FFF2CC" w:themeFill="accent4" w:themeFillTint="33"/>
+          </w:tcPr>
+          <w:p>
+            <w:pPr>
+              <w:rPr>
+                <w:rFonts w:ascii="Times New Roman" w:hAnsi="Times New Roman" w:cs="Times New Roman"/>
+                <w:sz w:val="24"/>
+              </w:rPr>
+            </w:pPr>
+            <w:r>
+              <w:rPr>
+                <w:rFonts w:ascii="Times New Roman" w:hAnsi="Times New Roman" w:cs="Times New Roman"/>
+                <w:sz w:val="24"/>
+              </w:rPr>
+              <w:t>5</w:t>
+            </w:r>
+          </w:p>
+        </w:tc>
+        <w:tc>
+          <w:tcPr>
+            <w:tcW w:w="1170" w:type="dxa"/>
+            <w:shd w:val="clear" w:color="auto" w:fill="FFF2CC" w:themeFill="accent4" w:themeFillTint="33"/>
+          </w:tcPr>
+          <w:p>
+            <w:pPr>
+              <w:rPr>
+                <w:rFonts w:ascii="Times New Roman" w:hAnsi="Times New Roman" w:cs="Times New Roman"/>
+                <w:sz w:val="24"/>
+              </w:rPr>
+            </w:pPr>
+            <w:r>
+              <w:rPr>
+                <w:rFonts w:ascii="Times New Roman" w:hAnsi="Times New Roman" w:cs="Times New Roman"/>
+                <w:sz w:val="24"/>
+              </w:rPr>
+              <w:t>27</w:t>
+            </w:r>
+          </w:p>
+        </w:tc>
+        <w:tc>
+          <w:tcPr>
+            <w:tcW w:w="8370" w:type="dxa"/>
+            <w:shd w:val="clear" w:color="auto" w:fill="FFF2CC" w:themeFill="accent4" w:themeFillTint="33"/>
+          </w:tcPr>
+          <w:p>
+            <w:pPr>
+              <w:rPr>
+                <w:rFonts w:ascii="Times New Roman" w:hAnsi="Times New Roman" w:cs="Times New Roman"/>
+                <w:sz w:val="24"/>
+              </w:rPr>
+            </w:pPr>
+            <w:r>
+              <w:rPr>
+                <w:rFonts w:ascii="Times New Roman" w:hAnsi="Times New Roman" w:cs="Times New Roman"/>
+                <w:sz w:val="24"/>
+              </w:rPr>
+              <w:t>Ran off track, try lower Kd</w:t>
+            </w:r>
+            <w:bookmarkStart w:id="0" w:name="_GoBack"/>
+            <w:bookmarkEnd w:id="0"/>
           </w:p>
         </w:tc>
       </w:tr>
@@ -4288,8 +4962,6 @@
         </w:rPr>
         <w:t xml:space="preserve"> (24). Near perfect run. What we need to do is get rid of the 100ms delay after the car does the doughnut. Since the sensors are not lined up with the axle, once it flips it will be off the tape anyway, therefore we don’t need the offset push for 100ms. If there is time, recommend tripling speed to 180 and testing until perfect.</w:t>
       </w:r>
-      <w:bookmarkStart w:id="0" w:name="_GoBack"/>
-      <w:bookmarkEnd w:id="0"/>
     </w:p>
     <w:sectPr>
       <w:pgSz w:w="12240" w:h="15840"/>

</xml_diff>